<commit_message>
Change to neg.bin. abundance model
</commit_message>
<xml_diff>
--- a/Reports/NO_TireSurv_ProgReport010920.docx
+++ b/Reports/NO_TireSurv_ProgReport010920.docx
@@ -46,8 +46,38 @@
       <w:r>
         <w:t xml:space="preserve">The last report (12/17/19) detailed the use of exploratory statistics and graphing to choose candidate models for the larval data and a Bayesian variable selection algorithm to choose 5 candidate predictors for each mosquito species. </w:t>
       </w:r>
+    </w:p>
+    <w:p/>
+    <w:p>
+      <w:r>
+        <w:t xml:space="preserve">Since then, I have conducted further exploratory work to determine whether each mosquito species was sufficiently represented in the data to create a reliable model, </w:t>
+      </w:r>
+      <w:r>
+        <w:t xml:space="preserve">and plot </w:t>
+      </w:r>
+      <w:r>
+        <w:t>the observations in space and created variogram plots to evaluate spatial dependency</w:t>
+      </w:r>
+      <w:r>
+        <w:t>. I then used `R-INLA`, a Bayesian statistics package in R, to fit zero-altered (or hurdle) models that considered the zero-inflation of the data. For each species I fit a base model, a model with random intercepts by site to account for pseudoreplication</w:t>
+      </w:r>
       <w:bookmarkStart w:id="0" w:name="_GoBack"/>
       <w:bookmarkEnd w:id="0"/>
+      <w:r>
+        <w:t xml:space="preserve">, a model with spatial effects, a model with temporal effects, and a model with spatial and temporal effects (spatiotemporal model). </w:t>
+      </w:r>
+    </w:p>
+    <w:p/>
+    <w:p>
+      <w:r>
+        <w:t xml:space="preserve">Models with spatial and temporal random effects are notorious for overfitting, so I evaluated each model for each species based on a combination of quantitative criteria (WAIC and log-likelihood for model fit, hyperparameter estimates for random effects) and qualitative examination of residual plots, observed vs. fit plots, and plots of spatial/temporal effects. </w:t>
+      </w:r>
+    </w:p>
+    <w:p/>
+    <w:p>
+      <w:r>
+        <w:t xml:space="preserve">The effect of each selected variable for each species with sufficient representation to create a model is discussed. In brief, only Ae. albopictus and Cx. quinquefasciatus </w:t>
+      </w:r>
     </w:p>
     <w:p>
       <w:pPr>

</xml_diff>